<commit_message>
Fixed typo in the deciphering report
</commit_message>
<xml_diff>
--- a/Description du déchiffrement DES.docx
+++ b/Description du déchiffrement DES.docx
@@ -130,6 +130,17 @@
     </w:p>
     <w:p>
       <w:r>
+        <w:t xml:space="preserve">Une fois la conversion binaire du message effectuée, nous obtenons un message binaire d’une longueur </w:t>
+      </w:r>
+      <w:r>
+        <w:t xml:space="preserve">d’un multiple </w:t>
+      </w:r>
+      <w:r>
+        <w:t>de 64 bits. Une longueur d’un multiple de 64 bits est importante sans quoi le message ne pourra être déchiffré.</w:t>
+      </w:r>
+    </w:p>
+    <w:p>
+      <w:r>
         <w:t>Pour exemple, nous allons reprendre le message chiffré obtenu dans la partie décrivant le processus de chiffrement DES du cours :</w:t>
       </w:r>
     </w:p>
@@ -143,15 +154,22 @@
     </w:p>
     <w:p>
       <w:r>
-        <w:t>Une fois la conversion binaire du message effectuée, nous obtenons un message binaire d’une longueur de 64 bits. Une longueur d’un multiple de 64 bits est importante sans quoi le message ne pourra être déchiffré.</w:t>
-      </w:r>
-    </w:p>
-    <w:p>
-      <w:r>
         <w:t xml:space="preserve">Après cela, nous pouvons </w:t>
       </w:r>
       <w:r>
-        <w:t xml:space="preserve">diviser le message en paquets de 64 bits. Si un paquet n’est pas sur 64 bits, le dernier par exemple, alors on le </w:t>
+        <w:t xml:space="preserve">diviser le message </w:t>
+      </w:r>
+      <w:r>
+        <w:t xml:space="preserve">binaire </w:t>
+      </w:r>
+      <w:r>
+        <w:t xml:space="preserve">en paquets de 64 bits. Si un paquet n’est pas sur 64 bits, </w:t>
+      </w:r>
+      <w:r>
+        <w:t>comme souvent le dernier paquet</w:t>
+      </w:r>
+      <w:r>
+        <w:t xml:space="preserve">, alors on le </w:t>
       </w:r>
       <w:r>
         <w:t xml:space="preserve">complète </w:t>
@@ -229,19 +247,11 @@
           <w:b/>
         </w:rPr>
       </w:pPr>
-      <w:proofErr w:type="gramStart"/>
-      <w:r>
-        <w:rPr>
-          <w:b/>
-        </w:rPr>
-        <w:t>PI[</w:t>
-      </w:r>
-      <w:proofErr w:type="gramEnd"/>
-      <w:r>
-        <w:rPr>
-          <w:b/>
-        </w:rPr>
-        <w:t>M</w:t>
+      <w:r>
+        <w:rPr>
+          <w:b/>
+        </w:rPr>
+        <w:t>PI[M</w:t>
       </w:r>
       <w:r>
         <w:rPr>
@@ -279,19 +289,11 @@
       <w:r>
         <w:t xml:space="preserve">On note G la partie gauche de </w:t>
       </w:r>
-      <w:proofErr w:type="gramStart"/>
-      <w:r>
-        <w:rPr>
-          <w:b/>
-        </w:rPr>
-        <w:t>PI[</w:t>
-      </w:r>
-      <w:proofErr w:type="gramEnd"/>
-      <w:r>
-        <w:rPr>
-          <w:b/>
-        </w:rPr>
-        <w:t>M1]</w:t>
+      <w:r>
+        <w:rPr>
+          <w:b/>
+        </w:rPr>
+        <w:t>PI[M1]</w:t>
       </w:r>
       <w:r>
         <w:t xml:space="preserve"> correspondant aux 32 premiers bits et </w:t>
@@ -440,25 +442,25 @@
       <w:r>
         <w:t xml:space="preserve">. On obtient un message </w:t>
       </w:r>
-      <w:proofErr w:type="gramStart"/>
-      <w:r>
-        <w:rPr>
-          <w:b/>
-        </w:rPr>
-        <w:t>E[</w:t>
-      </w:r>
-      <w:proofErr w:type="gramEnd"/>
-      <w:r>
-        <w:rPr>
-          <w:b/>
-        </w:rPr>
-        <w:t>G]</w:t>
+      <w:r>
+        <w:rPr>
+          <w:b/>
+        </w:rPr>
+        <w:t>E[G]</w:t>
       </w:r>
       <w:r>
         <w:t xml:space="preserve"> sur 48 bits, qui sera considéré comme 12 blocs de 4 bits.</w:t>
       </w:r>
       <w:r>
-        <w:t xml:space="preserve"> Notons ici que nous commençons par la partie gauche du message et non par la partie droite comme c’est le cas dans le chiffrement.</w:t>
+        <w:t xml:space="preserve"> Notons ici que nous commençons par la partie gauche du message et non par la partie </w:t>
+      </w:r>
+      <w:r>
+        <w:t>droite</w:t>
+      </w:r>
+      <w:bookmarkStart w:id="0" w:name="_GoBack"/>
+      <w:bookmarkEnd w:id="0"/>
+      <w:r>
+        <w:t>.</w:t>
       </w:r>
       <w:r>
         <w:br/>
@@ -481,19 +483,11 @@
       <w:r>
         <w:t xml:space="preserve"> </w:t>
       </w:r>
-      <w:proofErr w:type="gramStart"/>
-      <w:r>
-        <w:rPr>
-          <w:b/>
-        </w:rPr>
-        <w:t>E[</w:t>
-      </w:r>
-      <w:proofErr w:type="gramEnd"/>
-      <w:r>
-        <w:rPr>
-          <w:b/>
-        </w:rPr>
-        <w:t xml:space="preserve">G] ou exclusif K16-k </w:t>
+      <w:r>
+        <w:rPr>
+          <w:b/>
+        </w:rPr>
+        <w:t xml:space="preserve">E[G] ou exclusif K16-k </w:t>
       </w:r>
       <w:r>
         <w:t xml:space="preserve">lors de la ronde </w:t>
@@ -525,19 +519,11 @@
       <w:r>
         <w:t xml:space="preserve">On découpe ensuite </w:t>
       </w:r>
-      <w:proofErr w:type="gramStart"/>
-      <w:r>
-        <w:rPr>
-          <w:b/>
-        </w:rPr>
-        <w:t>E[</w:t>
-      </w:r>
-      <w:proofErr w:type="gramEnd"/>
-      <w:r>
-        <w:rPr>
-          <w:b/>
-        </w:rPr>
-        <w:t>G] ou exclusif K16-k</w:t>
+      <w:r>
+        <w:rPr>
+          <w:b/>
+        </w:rPr>
+        <w:t>E[G] ou exclusif K16-k</w:t>
       </w:r>
       <w:r>
         <w:t xml:space="preserve"> en 8 blocs de 6 bits. Notons </w:t>
@@ -660,21 +646,7 @@
         <w:rPr>
           <w:b/>
         </w:rPr>
-        <w:t>S[</w:t>
-      </w:r>
-      <w:proofErr w:type="gramStart"/>
-      <w:r>
-        <w:rPr>
-          <w:b/>
-        </w:rPr>
-        <w:t>E[</w:t>
-      </w:r>
-      <w:proofErr w:type="gramEnd"/>
-      <w:r>
-        <w:rPr>
-          <w:b/>
-        </w:rPr>
-        <w:t xml:space="preserve">G] ou exclusif K16-k]. </w:t>
+        <w:t xml:space="preserve">S[E[G] ou exclusif K16-k]. </w:t>
       </w:r>
       <w:r>
         <w:t>On lui appliquera</w:t>
@@ -689,21 +661,7 @@
         <w:rPr>
           <w:b/>
         </w:rPr>
-        <w:t>P[S[</w:t>
-      </w:r>
-      <w:proofErr w:type="gramStart"/>
-      <w:r>
-        <w:rPr>
-          <w:b/>
-        </w:rPr>
-        <w:t>E[</w:t>
-      </w:r>
-      <w:proofErr w:type="gramEnd"/>
-      <w:r>
-        <w:rPr>
-          <w:b/>
-        </w:rPr>
-        <w:t>G] ou exclusif K16-k]]</w:t>
+        <w:t>P[S[E[G] ou exclusif K16-k]]</w:t>
       </w:r>
       <w:r>
         <w:t>.</w:t>
@@ -736,21 +694,7 @@
         <w:rPr>
           <w:b/>
         </w:rPr>
-        <w:t>P[S[</w:t>
-      </w:r>
-      <w:proofErr w:type="gramStart"/>
-      <w:r>
-        <w:rPr>
-          <w:b/>
-        </w:rPr>
-        <w:t>E[</w:t>
-      </w:r>
-      <w:proofErr w:type="gramEnd"/>
-      <w:r>
-        <w:rPr>
-          <w:b/>
-        </w:rPr>
-        <w:t>G] ou exclusif K16-k]]</w:t>
+        <w:t>P[S[E[G] ou exclusif K16-k]]</w:t>
       </w:r>
       <w:r>
         <w:t xml:space="preserve"> </w:t>
@@ -796,19 +740,11 @@
           <w:numId w:val="2"/>
         </w:numPr>
       </w:pPr>
-      <w:proofErr w:type="gramStart"/>
-      <w:r>
-        <w:rPr>
-          <w:b/>
-        </w:rPr>
-        <w:t>E[</w:t>
-      </w:r>
-      <w:proofErr w:type="gramEnd"/>
-      <w:r>
-        <w:rPr>
-          <w:b/>
-        </w:rPr>
-        <w:t>G] = 000110100001011001010100001000000100000011111000</w:t>
+      <w:r>
+        <w:rPr>
+          <w:b/>
+        </w:rPr>
+        <w:t>E[G] = 000110100001011001010100001000000100000011111000</w:t>
       </w:r>
       <w:r>
         <w:rPr>
@@ -890,19 +826,11 @@
       <w:r>
         <w:t xml:space="preserve">Ainsi </w:t>
       </w:r>
-      <w:proofErr w:type="gramStart"/>
-      <w:r>
-        <w:rPr>
-          <w:b/>
-        </w:rPr>
-        <w:t>E[</w:t>
-      </w:r>
-      <w:proofErr w:type="gramEnd"/>
-      <w:r>
-        <w:rPr>
-          <w:b/>
-        </w:rPr>
-        <w:t>G] ou exclusif K16 = 101011110000010011011111000110110011001110010100</w:t>
+      <w:r>
+        <w:rPr>
+          <w:b/>
+        </w:rPr>
+        <w:t>E[G] ou exclusif K16 = 101011110000010011011111000110110011001110010100</w:t>
       </w:r>
       <w:r>
         <w:rPr>
@@ -922,19 +850,11 @@
       <w:r>
         <w:t xml:space="preserve">On regarde </w:t>
       </w:r>
-      <w:proofErr w:type="gramStart"/>
-      <w:r>
-        <w:rPr>
-          <w:b/>
-        </w:rPr>
-        <w:t>E[</w:t>
-      </w:r>
-      <w:proofErr w:type="gramEnd"/>
-      <w:r>
-        <w:rPr>
-          <w:b/>
-        </w:rPr>
-        <w:t>G] ou exclusif K16</w:t>
+      <w:r>
+        <w:rPr>
+          <w:b/>
+        </w:rPr>
+        <w:t>E[G] ou exclusif K16</w:t>
       </w:r>
       <w:r>
         <w:t xml:space="preserve"> comme 8 blocs de 6 bits.</w:t>
@@ -947,19 +867,11 @@
           <w:b/>
         </w:rPr>
       </w:pPr>
-      <w:proofErr w:type="gramStart"/>
-      <w:r>
-        <w:rPr>
-          <w:b/>
-        </w:rPr>
-        <w:t>E[</w:t>
-      </w:r>
-      <w:proofErr w:type="gramEnd"/>
-      <w:r>
-        <w:rPr>
-          <w:b/>
-        </w:rPr>
-        <w:t>G] ou exclusif K16 = 101011 110000 010011 011111 000110 110011 001110 010100</w:t>
+      <w:r>
+        <w:rPr>
+          <w:b/>
+        </w:rPr>
+        <w:t>E[G] ou exclusif K16 = 101011 110000 010011 011111 000110 110011 001110 010100</w:t>
       </w:r>
     </w:p>
     <w:p>
@@ -1361,21 +1273,7 @@
         <w:rPr>
           <w:b/>
         </w:rPr>
-        <w:t>S[</w:t>
-      </w:r>
-      <w:proofErr w:type="gramStart"/>
-      <w:r>
-        <w:rPr>
-          <w:b/>
-        </w:rPr>
-        <w:t>E[</w:t>
-      </w:r>
-      <w:proofErr w:type="gramEnd"/>
-      <w:r>
-        <w:rPr>
-          <w:b/>
-        </w:rPr>
-        <w:t>G] ou exclusif K16] = 1001 0101 1000 1001 0001 1110 1101 0011</w:t>
+        <w:t>S[E[G] ou exclusif K16] = 1001 0101 1000 1001 0001 1110 1101 0011</w:t>
       </w:r>
       <w:r>
         <w:rPr>
@@ -1396,21 +1294,7 @@
         <w:rPr>
           <w:b/>
         </w:rPr>
-        <w:t>P[S[</w:t>
-      </w:r>
-      <w:proofErr w:type="gramStart"/>
-      <w:r>
-        <w:rPr>
-          <w:b/>
-        </w:rPr>
-        <w:t>E[</w:t>
-      </w:r>
-      <w:proofErr w:type="gramEnd"/>
-      <w:r>
-        <w:rPr>
-          <w:b/>
-        </w:rPr>
-        <w:t>G] ou exclusif K16]] = 10110010101100100100100101011011</w:t>
+        <w:t>P[S[E[G] ou exclusif K16]] = 10110010101100100100100101011011</w:t>
       </w:r>
       <w:r>
         <w:rPr>
@@ -1434,21 +1318,7 @@
         <w:rPr>
           <w:b/>
         </w:rPr>
-        <w:t>P[S[</w:t>
-      </w:r>
-      <w:proofErr w:type="gramStart"/>
-      <w:r>
-        <w:rPr>
-          <w:b/>
-        </w:rPr>
-        <w:t>E[</w:t>
-      </w:r>
-      <w:proofErr w:type="gramEnd"/>
-      <w:r>
-        <w:rPr>
-          <w:b/>
-        </w:rPr>
-        <w:t xml:space="preserve">G] ou exclusif K16]] ou exclusif D </w:t>
+        <w:t xml:space="preserve">P[S[E[G] ou exclusif K16]] ou exclusif D </w:t>
       </w:r>
       <w:r>
         <w:t xml:space="preserve">qui deviendra le nouveau </w:t>
@@ -1918,19 +1788,11 @@
           <w:b/>
         </w:rPr>
       </w:pPr>
-      <w:proofErr w:type="gramStart"/>
-      <w:r>
-        <w:rPr>
-          <w:b/>
-        </w:rPr>
-        <w:t>PI[</w:t>
-      </w:r>
-      <w:proofErr w:type="gramEnd"/>
-      <w:r>
-        <w:rPr>
-          <w:b/>
-        </w:rPr>
-        <w:t>M’] = 1101110010111011110001001101010111100110111101111100001000110010</w:t>
+      <w:r>
+        <w:rPr>
+          <w:b/>
+        </w:rPr>
+        <w:t>PI[M’] = 1101110010111011110001001101010111100110111101111100001000110010</w:t>
       </w:r>
     </w:p>
     <w:p>
@@ -1946,12 +1808,7 @@
         <w:spacing w:after="0"/>
       </w:pPr>
       <w:r>
-        <w:t xml:space="preserve">Le premier paquet du message a </w:t>
-      </w:r>
-      <w:bookmarkStart w:id="0" w:name="_GoBack"/>
-      <w:bookmarkEnd w:id="0"/>
-      <w:r>
-        <w:t>été déchiffré. Il suffira donc d’appliquer le même processus à tous les autres paquets du message puis de les concaténer ensemble afin d’obtenir le message déchiffré.</w:t>
+        <w:t>Le premier paquet du message a été déchiffré. Il suffira donc d’appliquer le même processus à tous les autres paquets du message puis de les concaténer ensemble afin d’obtenir le message déchiffré.</w:t>
       </w:r>
     </w:p>
     <w:p>

</xml_diff>